<commit_message>
Added report for 3rd task
</commit_message>
<xml_diff>
--- a/T3/Report.docx
+++ b/T3/Report.docx
@@ -1164,99 +1164,57 @@
       </w:pPr>
       <w:r>
         <w:tab/>
-      </w:r>
-      <w:proofErr w:type="gramStart"/>
-      <w:r>
-        <w:t>double</w:t>
-      </w:r>
-      <w:proofErr w:type="gramEnd"/>
-      <w:r>
-        <w:t xml:space="preserve"> * y = arg + n;</w:t>
-      </w:r>
-    </w:p>
-    <w:p>
-      <w:pPr>
-        <w:pStyle w:val="Code"/>
-      </w:pPr>
-      <w:r>
-        <w:tab/>
-      </w:r>
-      <w:proofErr w:type="gramStart"/>
-      <w:r>
-        <w:t>double</w:t>
-      </w:r>
-      <w:proofErr w:type="gramEnd"/>
-      <w:r>
-        <w:t xml:space="preserve"> * rx = res;</w:t>
-      </w:r>
-    </w:p>
-    <w:p>
-      <w:pPr>
-        <w:pStyle w:val="Code"/>
-      </w:pPr>
-      <w:r>
-        <w:tab/>
-      </w:r>
-      <w:proofErr w:type="gramStart"/>
-      <w:r>
-        <w:t>double</w:t>
-      </w:r>
-      <w:proofErr w:type="gramEnd"/>
-      <w:r>
-        <w:t xml:space="preserve"> * ry = res + n;</w:t>
-      </w:r>
-    </w:p>
-    <w:p>
-      <w:pPr>
-        <w:pStyle w:val="Code"/>
-      </w:pPr>
-    </w:p>
-    <w:p>
-      <w:pPr>
-        <w:pStyle w:val="Code"/>
-      </w:pPr>
-      <w:r>
-        <w:tab/>
-      </w:r>
-      <w:proofErr w:type="gramStart"/>
-      <w:r>
-        <w:t>int</w:t>
-      </w:r>
-      <w:proofErr w:type="gramEnd"/>
-      <w:r>
-        <w:t xml:space="preserve"> cluster_size = n / sz + ((n % sz) != 0);</w:t>
-      </w:r>
-    </w:p>
-    <w:p>
-      <w:pPr>
-        <w:pStyle w:val="Code"/>
-      </w:pPr>
-      <w:r>
-        <w:tab/>
-      </w:r>
-      <w:proofErr w:type="gramStart"/>
-      <w:r>
-        <w:t>int</w:t>
-      </w:r>
-      <w:proofErr w:type="gramEnd"/>
-      <w:r>
-        <w:t xml:space="preserve"> cluster_beg = std::min(n - 1, k * cluster_size);</w:t>
-      </w:r>
-    </w:p>
-    <w:p>
-      <w:pPr>
-        <w:pStyle w:val="Code"/>
-      </w:pPr>
-      <w:r>
-        <w:tab/>
-      </w:r>
-      <w:proofErr w:type="gramStart"/>
-      <w:r>
-        <w:t>int</w:t>
-      </w:r>
-      <w:proofErr w:type="gramEnd"/>
-      <w:r>
-        <w:t xml:space="preserve"> cluster_end = std::min(n, (k + 1) * cluster_size);</w:t>
+        <w:t>double * y = arg + n;</w:t>
+      </w:r>
+    </w:p>
+    <w:p>
+      <w:pPr>
+        <w:pStyle w:val="Code"/>
+      </w:pPr>
+      <w:r>
+        <w:tab/>
+        <w:t>double * rx = res;</w:t>
+      </w:r>
+    </w:p>
+    <w:p>
+      <w:pPr>
+        <w:pStyle w:val="Code"/>
+      </w:pPr>
+      <w:r>
+        <w:tab/>
+        <w:t>double * ry = res + n;</w:t>
+      </w:r>
+    </w:p>
+    <w:p>
+      <w:pPr>
+        <w:pStyle w:val="Code"/>
+      </w:pPr>
+    </w:p>
+    <w:p>
+      <w:pPr>
+        <w:pStyle w:val="Code"/>
+      </w:pPr>
+      <w:r>
+        <w:tab/>
+        <w:t>int cluster_size = n / sz + ((n % sz) != 0);</w:t>
+      </w:r>
+    </w:p>
+    <w:p>
+      <w:pPr>
+        <w:pStyle w:val="Code"/>
+      </w:pPr>
+      <w:r>
+        <w:tab/>
+        <w:t>int cluster_beg = std::min(n - 1, k * cluster_size);</w:t>
+      </w:r>
+    </w:p>
+    <w:p>
+      <w:pPr>
+        <w:pStyle w:val="Code"/>
+      </w:pPr>
+      <w:r>
+        <w:tab/>
+        <w:t>int cluster_end = std::min(n, (k + 1) * cluster_size);</w:t>
       </w:r>
     </w:p>
     <w:p>
@@ -1279,148 +1237,99 @@
       </w:pPr>
       <w:r>
         <w:tab/>
-      </w:r>
-      <w:proofErr w:type="gramStart"/>
-      <w:r>
-        <w:t>for(</w:t>
-      </w:r>
-      <w:proofErr w:type="gramEnd"/>
-      <w:r>
-        <w:t>int j = cluster_beg; j &lt; cluster_end; ++j){</w:t>
-      </w:r>
-    </w:p>
-    <w:p>
-      <w:pPr>
-        <w:pStyle w:val="Code"/>
-      </w:pPr>
-      <w:r>
-        <w:tab/>
-      </w:r>
-      <w:r>
-        <w:tab/>
-      </w:r>
-      <w:proofErr w:type="gramStart"/>
-      <w:r>
-        <w:t>for(</w:t>
-      </w:r>
-      <w:proofErr w:type="gramEnd"/>
-      <w:r>
-        <w:t>int i = 0; i &lt; j; ++i){</w:t>
-      </w:r>
-    </w:p>
-    <w:p>
-      <w:pPr>
-        <w:pStyle w:val="Code"/>
-      </w:pPr>
-      <w:r>
-        <w:tab/>
-      </w:r>
-      <w:r>
-        <w:tab/>
-      </w:r>
-      <w:r>
-        <w:tab/>
-      </w:r>
-      <w:proofErr w:type="gramStart"/>
-      <w:r>
-        <w:t>double</w:t>
-      </w:r>
-      <w:proofErr w:type="gramEnd"/>
-      <w:r>
-        <w:t xml:space="preserve"> dx = x[i] - x[j];</w:t>
-      </w:r>
-    </w:p>
-    <w:p>
-      <w:pPr>
-        <w:pStyle w:val="Code"/>
-      </w:pPr>
-      <w:r>
-        <w:tab/>
-      </w:r>
-      <w:r>
-        <w:tab/>
-      </w:r>
-      <w:r>
-        <w:tab/>
-      </w:r>
-      <w:proofErr w:type="gramStart"/>
-      <w:r>
-        <w:t>double</w:t>
-      </w:r>
-      <w:proofErr w:type="gramEnd"/>
-      <w:r>
-        <w:t xml:space="preserve"> dy = y[i] - y[j];</w:t>
-      </w:r>
-    </w:p>
-    <w:p>
-      <w:pPr>
-        <w:pStyle w:val="Code"/>
-      </w:pPr>
-      <w:r>
-        <w:tab/>
-      </w:r>
-      <w:r>
-        <w:tab/>
-      </w:r>
-      <w:r>
-        <w:tab/>
-      </w:r>
-      <w:proofErr w:type="gramStart"/>
-      <w:r>
-        <w:t>double</w:t>
-      </w:r>
-      <w:proofErr w:type="gramEnd"/>
-      <w:r>
-        <w:t xml:space="preserve"> m = omega[j]/(dx*dx + dy*dy);</w:t>
-      </w:r>
-    </w:p>
-    <w:p>
-      <w:pPr>
-        <w:pStyle w:val="Code"/>
-      </w:pPr>
-    </w:p>
-    <w:p>
-      <w:pPr>
-        <w:pStyle w:val="Code"/>
-      </w:pPr>
-      <w:r>
-        <w:tab/>
-      </w:r>
-      <w:r>
-        <w:tab/>
-      </w:r>
-      <w:r>
-        <w:tab/>
-      </w:r>
-      <w:proofErr w:type="gramStart"/>
-      <w:r>
-        <w:t>rx[</w:t>
-      </w:r>
-      <w:proofErr w:type="gramEnd"/>
-      <w:r>
-        <w:t>i] += dy * m;</w:t>
-      </w:r>
-    </w:p>
-    <w:p>
-      <w:pPr>
-        <w:pStyle w:val="Code"/>
-      </w:pPr>
-      <w:r>
-        <w:tab/>
-      </w:r>
-      <w:r>
-        <w:tab/>
-      </w:r>
-      <w:r>
-        <w:tab/>
-      </w:r>
-      <w:proofErr w:type="gramStart"/>
-      <w:r>
-        <w:t>ry[</w:t>
-      </w:r>
-      <w:proofErr w:type="gramEnd"/>
-      <w:r>
-        <w:t>i] += dx * m;</w:t>
+        <w:t>for(int j = cluster_beg; j &lt; cluster_end; ++j){</w:t>
+      </w:r>
+    </w:p>
+    <w:p>
+      <w:pPr>
+        <w:pStyle w:val="Code"/>
+      </w:pPr>
+      <w:r>
+        <w:tab/>
+      </w:r>
+      <w:r>
+        <w:tab/>
+        <w:t>for(int i = 0; i &lt; j; ++i){</w:t>
+      </w:r>
+    </w:p>
+    <w:p>
+      <w:pPr>
+        <w:pStyle w:val="Code"/>
+      </w:pPr>
+      <w:r>
+        <w:tab/>
+      </w:r>
+      <w:r>
+        <w:tab/>
+      </w:r>
+      <w:r>
+        <w:tab/>
+        <w:t>double dx = x[i] - x[j];</w:t>
+      </w:r>
+    </w:p>
+    <w:p>
+      <w:pPr>
+        <w:pStyle w:val="Code"/>
+      </w:pPr>
+      <w:r>
+        <w:tab/>
+      </w:r>
+      <w:r>
+        <w:tab/>
+      </w:r>
+      <w:r>
+        <w:tab/>
+        <w:t>double dy = y[i] - y[j];</w:t>
+      </w:r>
+    </w:p>
+    <w:p>
+      <w:pPr>
+        <w:pStyle w:val="Code"/>
+      </w:pPr>
+      <w:r>
+        <w:tab/>
+      </w:r>
+      <w:r>
+        <w:tab/>
+      </w:r>
+      <w:r>
+        <w:tab/>
+        <w:t>double m = omega[j]/(dx*dx + dy*dy);</w:t>
+      </w:r>
+    </w:p>
+    <w:p>
+      <w:pPr>
+        <w:pStyle w:val="Code"/>
+      </w:pPr>
+    </w:p>
+    <w:p>
+      <w:pPr>
+        <w:pStyle w:val="Code"/>
+      </w:pPr>
+      <w:r>
+        <w:tab/>
+      </w:r>
+      <w:r>
+        <w:tab/>
+      </w:r>
+      <w:r>
+        <w:tab/>
+        <w:t>rx[i] += dy * m;</w:t>
+      </w:r>
+    </w:p>
+    <w:p>
+      <w:pPr>
+        <w:pStyle w:val="Code"/>
+      </w:pPr>
+      <w:r>
+        <w:tab/>
+      </w:r>
+      <w:r>
+        <w:tab/>
+      </w:r>
+      <w:r>
+        <w:tab/>
+        <w:t>ry[i] += dx * m;</w:t>
       </w:r>
     </w:p>
     <w:p>
@@ -1444,226 +1353,87 @@
       </w:r>
       <w:r>
         <w:tab/>
-      </w:r>
-      <w:proofErr w:type="gramStart"/>
-      <w:r>
-        <w:t>for(</w:t>
-      </w:r>
-      <w:proofErr w:type="spellStart"/>
-      <w:proofErr w:type="gramEnd"/>
-      <w:r>
-        <w:t>int</w:t>
-      </w:r>
-      <w:proofErr w:type="spellEnd"/>
-      <w:r>
-        <w:t xml:space="preserve"> </w:t>
-      </w:r>
-      <w:proofErr w:type="spellStart"/>
-      <w:r>
-        <w:t>i</w:t>
-      </w:r>
-      <w:proofErr w:type="spellEnd"/>
-      <w:r>
-        <w:t xml:space="preserve"> = j+1; </w:t>
-      </w:r>
-      <w:proofErr w:type="spellStart"/>
-      <w:r>
-        <w:t>i</w:t>
-      </w:r>
-      <w:proofErr w:type="spellEnd"/>
-      <w:r>
-        <w:t xml:space="preserve"> &lt; n; ++</w:t>
-      </w:r>
-      <w:proofErr w:type="spellStart"/>
-      <w:r>
-        <w:t>i</w:t>
-      </w:r>
-      <w:proofErr w:type="spellEnd"/>
-      <w:r>
-        <w:t>){</w:t>
-      </w:r>
-    </w:p>
-    <w:p>
-      <w:pPr>
-        <w:pStyle w:val="Code"/>
-      </w:pPr>
-      <w:r>
-        <w:tab/>
-      </w:r>
-      <w:r>
-        <w:tab/>
-      </w:r>
-      <w:r>
-        <w:tab/>
-      </w:r>
-      <w:proofErr w:type="gramStart"/>
-      <w:r>
-        <w:t>double</w:t>
-      </w:r>
-      <w:proofErr w:type="gramEnd"/>
-      <w:r>
-        <w:t xml:space="preserve"> dx = x[</w:t>
-      </w:r>
-      <w:proofErr w:type="spellStart"/>
-      <w:r>
-        <w:t>i</w:t>
-      </w:r>
-      <w:proofErr w:type="spellEnd"/>
-      <w:r>
-        <w:t>] - x[j];</w:t>
-      </w:r>
-    </w:p>
-    <w:p>
-      <w:pPr>
-        <w:pStyle w:val="Code"/>
-      </w:pPr>
-      <w:r>
-        <w:tab/>
-      </w:r>
-      <w:r>
-        <w:tab/>
-      </w:r>
-      <w:r>
-        <w:tab/>
-      </w:r>
-      <w:proofErr w:type="gramStart"/>
-      <w:r>
-        <w:t>double</w:t>
-      </w:r>
-      <w:proofErr w:type="gramEnd"/>
-      <w:r>
-        <w:t xml:space="preserve"> </w:t>
-      </w:r>
-      <w:proofErr w:type="spellStart"/>
-      <w:r>
-        <w:t>dy</w:t>
-      </w:r>
-      <w:proofErr w:type="spellEnd"/>
-      <w:r>
-        <w:t xml:space="preserve"> = y[</w:t>
-      </w:r>
-      <w:proofErr w:type="spellStart"/>
-      <w:r>
-        <w:t>i</w:t>
-      </w:r>
-      <w:proofErr w:type="spellEnd"/>
-      <w:r>
-        <w:t>] - y[j];</w:t>
-      </w:r>
-    </w:p>
-    <w:p>
-      <w:pPr>
-        <w:pStyle w:val="Code"/>
-      </w:pPr>
-      <w:r>
-        <w:tab/>
-      </w:r>
-      <w:r>
-        <w:tab/>
-      </w:r>
-      <w:r>
-        <w:tab/>
-      </w:r>
-      <w:proofErr w:type="gramStart"/>
-      <w:r>
-        <w:t>double</w:t>
-      </w:r>
-      <w:proofErr w:type="gramEnd"/>
-      <w:r>
-        <w:t xml:space="preserve"> m = omega[j]/(dx*dx + </w:t>
-      </w:r>
-      <w:proofErr w:type="spellStart"/>
-      <w:r>
-        <w:t>dy</w:t>
-      </w:r>
-      <w:proofErr w:type="spellEnd"/>
-      <w:r>
-        <w:t>*</w:t>
-      </w:r>
-      <w:proofErr w:type="spellStart"/>
-      <w:r>
-        <w:t>dy</w:t>
-      </w:r>
-      <w:proofErr w:type="spellEnd"/>
-      <w:r>
-        <w:t>);</w:t>
-      </w:r>
-    </w:p>
-    <w:p>
-      <w:pPr>
-        <w:pStyle w:val="Code"/>
-      </w:pPr>
-    </w:p>
-    <w:p>
-      <w:pPr>
-        <w:pStyle w:val="Code"/>
-      </w:pPr>
-      <w:r>
-        <w:tab/>
-      </w:r>
-      <w:r>
-        <w:tab/>
-      </w:r>
-      <w:r>
-        <w:tab/>
-      </w:r>
-      <w:proofErr w:type="spellStart"/>
-      <w:proofErr w:type="gramStart"/>
-      <w:r>
-        <w:t>rx</w:t>
-      </w:r>
-      <w:proofErr w:type="spellEnd"/>
-      <w:r>
-        <w:t>[</w:t>
-      </w:r>
-      <w:proofErr w:type="spellStart"/>
-      <w:proofErr w:type="gramEnd"/>
-      <w:r>
-        <w:t>i</w:t>
-      </w:r>
-      <w:proofErr w:type="spellEnd"/>
-      <w:r>
-        <w:t xml:space="preserve">] += </w:t>
-      </w:r>
-      <w:proofErr w:type="spellStart"/>
-      <w:r>
-        <w:t>dy</w:t>
-      </w:r>
-      <w:proofErr w:type="spellEnd"/>
-      <w:r>
-        <w:t xml:space="preserve"> * m;</w:t>
-      </w:r>
-    </w:p>
-    <w:p>
-      <w:pPr>
-        <w:pStyle w:val="Code"/>
-      </w:pPr>
-      <w:r>
-        <w:tab/>
-      </w:r>
-      <w:r>
-        <w:tab/>
-      </w:r>
-      <w:r>
-        <w:tab/>
-      </w:r>
-      <w:proofErr w:type="spellStart"/>
-      <w:proofErr w:type="gramStart"/>
-      <w:r>
-        <w:t>ry</w:t>
-      </w:r>
-      <w:proofErr w:type="spellEnd"/>
-      <w:r>
-        <w:t>[</w:t>
-      </w:r>
-      <w:proofErr w:type="spellStart"/>
-      <w:proofErr w:type="gramEnd"/>
-      <w:r>
-        <w:t>i</w:t>
-      </w:r>
-      <w:proofErr w:type="spellEnd"/>
-      <w:r>
-        <w:t>] += dx * m;</w:t>
+        <w:t>for(int i = j+1; i &lt; n; ++i){</w:t>
+      </w:r>
+    </w:p>
+    <w:p>
+      <w:pPr>
+        <w:pStyle w:val="Code"/>
+      </w:pPr>
+      <w:r>
+        <w:tab/>
+      </w:r>
+      <w:r>
+        <w:tab/>
+      </w:r>
+      <w:r>
+        <w:tab/>
+        <w:t>double dx = x[i] - x[j];</w:t>
+      </w:r>
+    </w:p>
+    <w:p>
+      <w:pPr>
+        <w:pStyle w:val="Code"/>
+      </w:pPr>
+      <w:r>
+        <w:tab/>
+      </w:r>
+      <w:r>
+        <w:tab/>
+      </w:r>
+      <w:r>
+        <w:tab/>
+        <w:t>double dy = y[i] - y[j];</w:t>
+      </w:r>
+    </w:p>
+    <w:p>
+      <w:pPr>
+        <w:pStyle w:val="Code"/>
+      </w:pPr>
+      <w:r>
+        <w:tab/>
+      </w:r>
+      <w:r>
+        <w:tab/>
+      </w:r>
+      <w:r>
+        <w:tab/>
+        <w:t>double m = omega[j]/(dx*dx + dy*dy);</w:t>
+      </w:r>
+    </w:p>
+    <w:p>
+      <w:pPr>
+        <w:pStyle w:val="Code"/>
+      </w:pPr>
+    </w:p>
+    <w:p>
+      <w:pPr>
+        <w:pStyle w:val="Code"/>
+      </w:pPr>
+      <w:r>
+        <w:tab/>
+      </w:r>
+      <w:r>
+        <w:tab/>
+      </w:r>
+      <w:r>
+        <w:tab/>
+        <w:t>rx[i] += dy * m;</w:t>
+      </w:r>
+    </w:p>
+    <w:p>
+      <w:pPr>
+        <w:pStyle w:val="Code"/>
+      </w:pPr>
+      <w:r>
+        <w:tab/>
+      </w:r>
+      <w:r>
+        <w:tab/>
+      </w:r>
+      <w:r>
+        <w:tab/>
+        <w:t>ry[i] += dx * m;</w:t>
       </w:r>
     </w:p>
     <w:p>
@@ -1698,118 +1468,40 @@
       </w:pPr>
       <w:r>
         <w:tab/>
-        <w:t xml:space="preserve">#pragma </w:t>
-      </w:r>
-      <w:proofErr w:type="spellStart"/>
-      <w:r>
-        <w:t>omp</w:t>
-      </w:r>
-      <w:proofErr w:type="spellEnd"/>
-      <w:r>
-        <w:t xml:space="preserve"> parallel for</w:t>
-      </w:r>
-    </w:p>
-    <w:p>
-      <w:pPr>
-        <w:pStyle w:val="Code"/>
-      </w:pPr>
-      <w:r>
-        <w:tab/>
-      </w:r>
-      <w:proofErr w:type="gramStart"/>
-      <w:r>
-        <w:t>for(</w:t>
-      </w:r>
-      <w:proofErr w:type="spellStart"/>
-      <w:proofErr w:type="gramEnd"/>
-      <w:r>
-        <w:t>int</w:t>
-      </w:r>
-      <w:proofErr w:type="spellEnd"/>
-      <w:r>
-        <w:t xml:space="preserve"> </w:t>
-      </w:r>
-      <w:proofErr w:type="spellStart"/>
-      <w:r>
-        <w:t>i</w:t>
-      </w:r>
-      <w:proofErr w:type="spellEnd"/>
-      <w:r>
-        <w:t xml:space="preserve"> = 0; </w:t>
-      </w:r>
-      <w:proofErr w:type="spellStart"/>
-      <w:r>
-        <w:t>i</w:t>
-      </w:r>
-      <w:proofErr w:type="spellEnd"/>
-      <w:r>
-        <w:t xml:space="preserve"> &lt; n; ++</w:t>
-      </w:r>
-      <w:proofErr w:type="spellStart"/>
-      <w:r>
-        <w:t>i</w:t>
-      </w:r>
-      <w:proofErr w:type="spellEnd"/>
-      <w:r>
-        <w:t>){</w:t>
-      </w:r>
-    </w:p>
-    <w:p>
-      <w:pPr>
-        <w:pStyle w:val="Code"/>
-      </w:pPr>
-      <w:r>
-        <w:tab/>
-      </w:r>
-      <w:r>
-        <w:tab/>
-      </w:r>
-      <w:proofErr w:type="spellStart"/>
-      <w:proofErr w:type="gramStart"/>
-      <w:r>
-        <w:t>rx</w:t>
-      </w:r>
-      <w:proofErr w:type="spellEnd"/>
-      <w:r>
-        <w:t>[</w:t>
-      </w:r>
-      <w:proofErr w:type="spellStart"/>
-      <w:proofErr w:type="gramEnd"/>
-      <w:r>
-        <w:t>i</w:t>
-      </w:r>
-      <w:proofErr w:type="spellEnd"/>
-      <w:r>
-        <w:t>] *= c_m1_2pi;</w:t>
-      </w:r>
-    </w:p>
-    <w:p>
-      <w:pPr>
-        <w:pStyle w:val="Code"/>
-      </w:pPr>
-      <w:r>
-        <w:tab/>
-      </w:r>
-      <w:r>
-        <w:tab/>
-      </w:r>
-      <w:proofErr w:type="spellStart"/>
-      <w:proofErr w:type="gramStart"/>
-      <w:r>
-        <w:t>ry</w:t>
-      </w:r>
-      <w:proofErr w:type="spellEnd"/>
-      <w:r>
-        <w:t>[</w:t>
-      </w:r>
-      <w:proofErr w:type="spellStart"/>
-      <w:proofErr w:type="gramEnd"/>
-      <w:r>
-        <w:t>i</w:t>
-      </w:r>
-      <w:proofErr w:type="spellEnd"/>
-      <w:r>
-        <w:t>] *= c_1_2pi;</w:t>
+        <w:t>#pragma omp parallel for</w:t>
+      </w:r>
+    </w:p>
+    <w:p>
+      <w:pPr>
+        <w:pStyle w:val="Code"/>
+      </w:pPr>
+      <w:r>
+        <w:tab/>
+        <w:t>for(int i = 0; i &lt; n; ++i){</w:t>
+      </w:r>
+    </w:p>
+    <w:p>
+      <w:pPr>
+        <w:pStyle w:val="Code"/>
+      </w:pPr>
+      <w:r>
+        <w:tab/>
+      </w:r>
+      <w:r>
+        <w:tab/>
+        <w:t>rx[i] *= c_m1_2pi;</w:t>
+      </w:r>
+    </w:p>
+    <w:p>
+      <w:pPr>
+        <w:pStyle w:val="Code"/>
+      </w:pPr>
+      <w:r>
+        <w:tab/>
+      </w:r>
+      <w:r>
+        <w:tab/>
+        <w:t>ry[i] *= c_1_2pi;</w:t>
       </w:r>
     </w:p>
     <w:p>
@@ -1832,35 +1524,29 @@
       </w:pPr>
       <w:r>
         <w:tab/>
-      </w:r>
-      <w:proofErr w:type="spellStart"/>
-      <w:r>
-        <w:t>MPI_</w:t>
-      </w:r>
-      <w:proofErr w:type="gramStart"/>
-      <w:r>
-        <w:t>Allreduce</w:t>
-      </w:r>
-      <w:proofErr w:type="spellEnd"/>
-      <w:r>
-        <w:t>(</w:t>
-      </w:r>
-      <w:proofErr w:type="gramEnd"/>
-      <w:r>
-        <w:t>MPI_IN_PLACE, res, 2*n, MPI_DOUBLE, MPI_SUM, MPI_COMM_WORLD);</w:t>
-      </w:r>
-    </w:p>
-    <w:p>
-      <w:pPr>
-        <w:pStyle w:val="Code"/>
-      </w:pPr>
-      <w:r>
+        <w:t>MPI_Allreduce(MPI_IN_PLACE, res, 2*n, MPI_DOUBLE, MPI_SUM, MPI_COMM_WORLD);</w:t>
+      </w:r>
+    </w:p>
+    <w:p>
+      <w:pPr>
+        <w:pStyle w:val="Code"/>
+        <w:rPr>
+          <w:lang w:val="ru-RU"/>
+        </w:rPr>
+      </w:pPr>
+      <w:r>
+        <w:rPr>
+          <w:lang w:val="ru-RU"/>
+        </w:rPr>
         <w:t>}</w:t>
       </w:r>
     </w:p>
     <w:p>
       <w:pPr>
         <w:pStyle w:val="Code"/>
+        <w:rPr>
+          <w:lang w:val="ru-RU"/>
+        </w:rPr>
       </w:pPr>
     </w:p>
     <w:p>
@@ -1948,7 +1634,12 @@
       </w:pPr>
       <w:r>
         <w:tab/>
-        <w:t>*res_p = new double[n2 * n_iter];</w:t>
+        <w:t>*res_p = new double[n2 * n_i</w:t>
+      </w:r>
+      <w:bookmarkStart w:id="0" w:name="_GoBack"/>
+      <w:bookmarkEnd w:id="0"/>
+      <w:r>
+        <w:t>ter];</w:t>
       </w:r>
     </w:p>
     <w:p>
@@ -2267,46 +1958,112 @@
     <w:p>
       <w:pPr>
         <w:pStyle w:val="Code"/>
-      </w:pPr>
-      <w:r>
-        <w:tab/>
+        <w:rPr>
+          <w:lang w:val="ru-RU"/>
+        </w:rPr>
+      </w:pPr>
+      <w:r>
+        <w:tab/>
+      </w:r>
+      <w:r>
+        <w:rPr>
+          <w:lang w:val="ru-RU"/>
+        </w:rPr>
         <w:t>}</w:t>
       </w:r>
     </w:p>
     <w:p>
       <w:pPr>
         <w:pStyle w:val="Code"/>
-      </w:pPr>
-    </w:p>
-    <w:p>
-      <w:pPr>
-        <w:pStyle w:val="Code"/>
-      </w:pPr>
-      <w:r>
-        <w:tab/>
-        <w:t>delete[] k1;</w:t>
-      </w:r>
-    </w:p>
-    <w:p>
-      <w:pPr>
-        <w:pStyle w:val="Code"/>
-      </w:pPr>
-      <w:r>
-        <w:tab/>
-        <w:t>delete[] temp;</w:t>
-      </w:r>
-    </w:p>
-    <w:p>
-      <w:pPr>
-        <w:pStyle w:val="Code"/>
-      </w:pPr>
-      <w:r>
+        <w:rPr>
+          <w:lang w:val="ru-RU"/>
+        </w:rPr>
+      </w:pPr>
+    </w:p>
+    <w:p>
+      <w:pPr>
+        <w:pStyle w:val="Code"/>
+        <w:rPr>
+          <w:lang w:val="ru-RU"/>
+        </w:rPr>
+      </w:pPr>
+      <w:r>
+        <w:rPr>
+          <w:lang w:val="ru-RU"/>
+        </w:rPr>
+        <w:tab/>
+      </w:r>
+      <w:r>
+        <w:t>delete</w:t>
+      </w:r>
+      <w:r>
+        <w:rPr>
+          <w:lang w:val="ru-RU"/>
+        </w:rPr>
+        <w:t xml:space="preserve">[] </w:t>
+      </w:r>
+      <w:r>
+        <w:t>k</w:t>
+      </w:r>
+      <w:r>
+        <w:rPr>
+          <w:lang w:val="ru-RU"/>
+        </w:rPr>
+        <w:t>1;</w:t>
+      </w:r>
+    </w:p>
+    <w:p>
+      <w:pPr>
+        <w:pStyle w:val="Code"/>
+        <w:rPr>
+          <w:lang w:val="ru-RU"/>
+        </w:rPr>
+      </w:pPr>
+      <w:r>
+        <w:rPr>
+          <w:lang w:val="ru-RU"/>
+        </w:rPr>
+        <w:tab/>
+      </w:r>
+      <w:r>
+        <w:t>delete</w:t>
+      </w:r>
+      <w:r>
+        <w:rPr>
+          <w:lang w:val="ru-RU"/>
+        </w:rPr>
+        <w:t xml:space="preserve">[] </w:t>
+      </w:r>
+      <w:r>
+        <w:t>temp</w:t>
+      </w:r>
+      <w:r>
+        <w:rPr>
+          <w:lang w:val="ru-RU"/>
+        </w:rPr>
+        <w:t>;</w:t>
+      </w:r>
+    </w:p>
+    <w:p>
+      <w:pPr>
+        <w:pStyle w:val="Code"/>
+        <w:rPr>
+          <w:lang w:val="ru-RU"/>
+        </w:rPr>
+      </w:pPr>
+      <w:r>
+        <w:rPr>
+          <w:lang w:val="ru-RU"/>
+        </w:rPr>
         <w:t>}</w:t>
       </w:r>
     </w:p>
     <w:p>
       <w:pPr>
         <w:pStyle w:val="Code"/>
+        <w:rPr>
+          <w:lang w:val="ru-RU"/>
+        </w:rPr>
       </w:pPr>
     </w:p>
     <w:p>
@@ -2361,7 +2118,13 @@
           <w:rPr>
             <w:rFonts w:ascii="Cambria Math" w:hAnsi="Cambria Math"/>
           </w:rPr>
-          <m:t>h=0,01</m:t>
+          <m:t>h=</m:t>
+        </m:r>
+        <m:r>
+          <w:rPr>
+            <w:rFonts w:ascii="Cambria Math" w:hAnsi="Cambria Math"/>
+          </w:rPr>
+          <m:t>0,01</m:t>
         </m:r>
         <m:r>
           <w:rPr>
@@ -2641,22 +2404,76 @@
       </w:r>
     </w:p>
     <w:p>
-      <w:r>
-        <w:t>Пример решения:</w:t>
-      </w:r>
-    </w:p>
-    <w:bookmarkStart w:id="0" w:name="_GoBack"/>
-    <w:p>
       <w:pPr>
         <w:rPr>
           <w:lang w:val="en-US"/>
         </w:rPr>
       </w:pPr>
+    </w:p>
+    <w:p>
+      <w:r>
+        <w:t xml:space="preserve">Далее приведены графики тестов </w:t>
+      </w:r>
       <w:r>
         <w:rPr>
           <w:lang w:val="en-US"/>
         </w:rPr>
-        <w:object w:dxaOrig="3645" w:dyaOrig="811">
+        <w:t>MPI</w:t>
+      </w:r>
+      <w:r>
+        <w:t xml:space="preserve"> </w:t>
+      </w:r>
+      <w:r>
+        <w:t xml:space="preserve">и </w:t>
+      </w:r>
+      <w:r>
+        <w:rPr>
+          <w:lang w:val="en-US"/>
+        </w:rPr>
+        <w:t>OMP</w:t>
+      </w:r>
+      <w:r>
+        <w:t>.</w:t>
+      </w:r>
+    </w:p>
+    <w:p>
+      <w:pPr>
+        <w:rPr>
+          <w:lang w:val="en-US"/>
+        </w:rPr>
+      </w:pPr>
+      <w:r>
+        <w:rPr>
+          <w:lang w:val="en-US"/>
+        </w:rPr>
+        <w:t xml:space="preserve">MPI, </w:t>
+      </w:r>
+      <w:proofErr w:type="spellStart"/>
+      <w:r>
+        <w:rPr>
+          <w:lang w:val="en-US"/>
+        </w:rPr>
+        <w:t>n_iters</w:t>
+      </w:r>
+      <w:proofErr w:type="spellEnd"/>
+      <w:r>
+        <w:rPr>
+          <w:lang w:val="en-US"/>
+        </w:rPr>
+        <w:t xml:space="preserve"> = 4000:</w:t>
+      </w:r>
+    </w:p>
+    <w:p>
+      <w:pPr>
+        <w:rPr>
+          <w:lang w:val="en-US"/>
+        </w:rPr>
+      </w:pPr>
+      <w:r>
+        <w:rPr>
+          <w:lang w:val="en-US"/>
+        </w:rPr>
+        <w:pict>
           <v:shapetype id="_x0000_t75" coordsize="21600,21600" o:spt="75" o:preferrelative="t" path="m@4@5l@4@11@9@11@9@5xe" filled="f" stroked="f">
             <v:stroke joinstyle="miter"/>
             <v:formulas>
@@ -2676,13 +2493,56 @@
             <v:path o:extrusionok="f" gradientshapeok="t" o:connecttype="rect"/>
             <o:lock v:ext="edit" aspectratio="t"/>
           </v:shapetype>
-          <v:shape id="_x0000_i1029" type="#_x0000_t75" style="width:182.25pt;height:40.5pt" o:ole="">
-            <v:imagedata r:id="rId5" o:title=""/>
+          <v:shape id="_x0000_i1027" type="#_x0000_t75" style="width:480pt;height:5in">
+            <v:imagedata r:id="rId5" o:title="graphs"/>
           </v:shape>
-          <o:OLEObject Type="Embed" ProgID="Package" ShapeID="_x0000_i1029" DrawAspect="Content" ObjectID="_1583176189" r:id="rId6"/>
-        </w:object>
-      </w:r>
-      <w:bookmarkEnd w:id="0"/>
+        </w:pict>
+      </w:r>
+    </w:p>
+    <w:p>
+      <w:pPr>
+        <w:rPr>
+          <w:lang w:val="en-US"/>
+        </w:rPr>
+      </w:pPr>
+      <w:r>
+        <w:rPr>
+          <w:lang w:val="en-US"/>
+        </w:rPr>
+        <w:lastRenderedPageBreak/>
+        <w:t xml:space="preserve">OMP, </w:t>
+      </w:r>
+      <w:proofErr w:type="spellStart"/>
+      <w:r>
+        <w:rPr>
+          <w:lang w:val="en-US"/>
+        </w:rPr>
+        <w:t>n_iters</w:t>
+      </w:r>
+      <w:proofErr w:type="spellEnd"/>
+      <w:r>
+        <w:rPr>
+          <w:lang w:val="en-US"/>
+        </w:rPr>
+        <w:t xml:space="preserve"> = 200:</w:t>
+      </w:r>
+    </w:p>
+    <w:p>
+      <w:pPr>
+        <w:rPr>
+          <w:lang w:val="en-US"/>
+        </w:rPr>
+      </w:pPr>
+      <w:r>
+        <w:rPr>
+          <w:lang w:val="en-US"/>
+        </w:rPr>
+        <w:pict>
+          <v:shape id="_x0000_i1028" type="#_x0000_t75" style="width:480pt;height:5in">
+            <v:imagedata r:id="rId6" o:title="graphs"/>
+          </v:shape>
+        </w:pict>
+      </w:r>
     </w:p>
     <w:sectPr>
       <w:pgSz w:w="11906" w:h="16838"/>
@@ -3096,6 +2956,7 @@
   <w:style w:type="character" w:default="1" w:styleId="a0">
     <w:name w:val="Default Paragraph Font"/>
     <w:uiPriority w:val="1"/>
+    <w:semiHidden/>
     <w:unhideWhenUsed/>
   </w:style>
   <w:style w:type="table" w:default="1" w:styleId="a1">

</xml_diff>